<commit_message>
Adicionei maia um certificado do hakcer do bem, atuaizei o curriculo, tirei a barra de status onde fala das linguagens e tbm tirei a maquinanha do mercado pago
</commit_message>
<xml_diff>
--- a/docs/curriculo-marcio-fernando-maia.docx
+++ b/docs/curriculo-marcio-fernando-maia.docx
@@ -1,13 +1,13 @@
 
 <file path=word/document.xml><?xml version="1.0" encoding="utf-8"?>
-<w:document xmlns:wpc="http://schemas.microsoft.com/office/word/2010/wordprocessingCanvas" xmlns:mc="http://schemas.openxmlformats.org/markup-compatibility/2006" xmlns:o="urn:schemas-microsoft-com:office:office" xmlns:r="http://schemas.openxmlformats.org/officeDocument/2006/relationships" xmlns:m="http://schemas.openxmlformats.org/officeDocument/2006/math" xmlns:v="urn:schemas-microsoft-com:vml" xmlns:wp14="http://schemas.microsoft.com/office/word/2010/wordprocessingDrawing" xmlns:wp="http://schemas.openxmlformats.org/drawingml/2006/wordprocessingDrawing" xmlns:w10="urn:schemas-microsoft-com:office:word" xmlns:w="http://schemas.openxmlformats.org/wordprocessingml/2006/main" xmlns:w14="http://schemas.microsoft.com/office/word/2010/wordml" xmlns:w15="http://schemas.microsoft.com/office/word/2012/wordml" xmlns:wpg="http://schemas.microsoft.com/office/word/2010/wordprocessingGroup" xmlns:wpi="http://schemas.microsoft.com/office/word/2010/wordprocessingInk" xmlns:wne="http://schemas.microsoft.com/office/word/2006/wordml" xmlns:wps="http://schemas.microsoft.com/office/word/2010/wordprocessingShape" mc:Ignorable="w14 w15 wp14">
+<w:document xmlns:wpc="http://schemas.microsoft.com/office/word/2010/wordprocessingCanvas" xmlns:cx="http://schemas.microsoft.com/office/drawing/2014/chartex" xmlns:cx1="http://schemas.microsoft.com/office/drawing/2015/9/8/chartex" xmlns:cx2="http://schemas.microsoft.com/office/drawing/2015/10/21/chartex" xmlns:cx3="http://schemas.microsoft.com/office/drawing/2016/5/9/chartex" xmlns:cx4="http://schemas.microsoft.com/office/drawing/2016/5/10/chartex" xmlns:cx5="http://schemas.microsoft.com/office/drawing/2016/5/11/chartex" xmlns:cx6="http://schemas.microsoft.com/office/drawing/2016/5/12/chartex" xmlns:cx7="http://schemas.microsoft.com/office/drawing/2016/5/13/chartex" xmlns:cx8="http://schemas.microsoft.com/office/drawing/2016/5/14/chartex" xmlns:mc="http://schemas.openxmlformats.org/markup-compatibility/2006" xmlns:aink="http://schemas.microsoft.com/office/drawing/2016/ink" xmlns:am3d="http://schemas.microsoft.com/office/drawing/2017/model3d" xmlns:o="urn:schemas-microsoft-com:office:office" xmlns:oel="http://schemas.microsoft.com/office/2019/extlst" xmlns:r="http://schemas.openxmlformats.org/officeDocument/2006/relationships" xmlns:m="http://schemas.openxmlformats.org/officeDocument/2006/math" xmlns:v="urn:schemas-microsoft-com:vml" xmlns:wp14="http://schemas.microsoft.com/office/word/2010/wordprocessingDrawing" xmlns:wp="http://schemas.openxmlformats.org/drawingml/2006/wordprocessingDrawing" xmlns:w10="urn:schemas-microsoft-com:office:word" xmlns:w="http://schemas.openxmlformats.org/wordprocessingml/2006/main" xmlns:w14="http://schemas.microsoft.com/office/word/2010/wordml" xmlns:w15="http://schemas.microsoft.com/office/word/2012/wordml" xmlns:w16cex="http://schemas.microsoft.com/office/word/2018/wordml/cex" xmlns:w16cid="http://schemas.microsoft.com/office/word/2016/wordml/cid" xmlns:w16="http://schemas.microsoft.com/office/word/2018/wordml" xmlns:w16sdtdh="http://schemas.microsoft.com/office/word/2020/wordml/sdtdatahash" xmlns:w16se="http://schemas.microsoft.com/office/word/2015/wordml/symex" xmlns:wpg="http://schemas.microsoft.com/office/word/2010/wordprocessingGroup" xmlns:wpi="http://schemas.microsoft.com/office/word/2010/wordprocessingInk" xmlns:wne="http://schemas.microsoft.com/office/word/2006/wordml" xmlns:wps="http://schemas.microsoft.com/office/word/2010/wordprocessingShape" mc:Ignorable="w14 w15 w16se w16cid w16 w16cex w16sdtdh wp14">
   <w:body>
     <w:p>
       <w:pPr>
         <w:pStyle w:val="Ttulo"/>
       </w:pPr>
       <w:r>
-        <w:pict>
+        <w:pict w14:anchorId="5586C758">
           <v:rect id="_x0000_s1041" style="position:absolute;left:0;text-align:left;margin-left:0;margin-top:0;width:594.75pt;height:841.95pt;z-index:-15988736;mso-position-horizontal-relative:page;mso-position-vertical-relative:page" fillcolor="#efefef" stroked="f">
             <w10:wrap anchorx="page" anchory="page"/>
           </v:rect>
@@ -2799,14 +2799,7 @@
                 <w:color w:val="202428"/>
                 <w:w w:val="115"/>
               </w:rPr>
-              <w:t>Visual Studio Code</w:t>
-            </w:r>
-            <w:r>
-              <w:rPr>
-                <w:color w:val="202428"/>
-                <w:w w:val="115"/>
-              </w:rPr>
-              <w:t>,</w:t>
+              <w:t>Visual Studio Code,</w:t>
             </w:r>
             <w:r>
               <w:rPr>
@@ -3633,7 +3626,7 @@
         </w:rPr>
       </w:pPr>
       <w:r>
-        <w:pict>
+        <w:pict w14:anchorId="2E9A5CC0">
           <v:group id="_x0000_s1038" style="position:absolute;left:0;text-align:left;margin-left:8.5pt;margin-top:42.3pt;width:577.2pt;height:34.6pt;z-index:-15728640;mso-wrap-distance-left:0;mso-wrap-distance-right:0;mso-position-horizontal-relative:page;mso-position-vertical-relative:text" coordorigin="170,846" coordsize="11544,692">
             <v:shape id="_x0000_s1040" style="position:absolute;left:170;top:846;width:11544;height:692" coordorigin="170,846" coordsize="11544,692" path="m11714,846l181,846r-11,l170,858r,669l170,1538r11,l11714,1538r,-11l181,1527r,-669l11714,858r,-12xe" fillcolor="#7f7f7f" stroked="f">
               <v:path arrowok="t"/>
@@ -4189,7 +4182,7 @@
       </w:pPr>
       <w:r>
         <w:lastRenderedPageBreak/>
-        <w:pict>
+        <w:pict w14:anchorId="72E50D29">
           <v:rect id="_x0000_s1036" style="position:absolute;left:0;text-align:left;margin-left:5.25pt;margin-top:0;width:630pt;height:840.45pt;z-index:-15988224;mso-position-horizontal-relative:page;mso-position-vertical-relative:page" fillcolor="#efefef" stroked="f">
             <w10:wrap anchorx="page" anchory="page"/>
           </v:rect>
@@ -5122,20 +5115,18 @@
           <w:b/>
           <w:color w:val="202428"/>
           <w:w w:val="110"/>
-          <w:lang w:val="en-US"/>
-        </w:rPr>
-      </w:pPr>
-      <w:proofErr w:type="spellStart"/>
+          <w:lang w:val="pt-BR"/>
+        </w:rPr>
+      </w:pPr>
       <w:r>
         <w:rPr>
           <w:b/>
           <w:color w:val="202428"/>
           <w:w w:val="110"/>
-          <w:lang w:val="en-US"/>
+          <w:lang w:val="pt-BR"/>
         </w:rPr>
         <w:t>Certificações</w:t>
       </w:r>
-      <w:proofErr w:type="spellEnd"/>
     </w:p>
     <w:p>
       <w:pPr>
@@ -5146,7 +5137,7 @@
           <w:b/>
           <w:color w:val="202428"/>
           <w:w w:val="110"/>
-          <w:lang w:val="en-US"/>
+          <w:lang w:val="pt-BR"/>
         </w:rPr>
       </w:pPr>
     </w:p>
@@ -5157,34 +5148,16 @@
         <w:jc w:val="center"/>
         <w:rPr>
           <w:sz w:val="36"/>
-          <w:lang w:val="en-US"/>
-        </w:rPr>
-      </w:pPr>
-      <w:r>
-        <w:rPr>
-          <w:color w:val="202428"/>
-          <w:w w:val="115"/>
-          <w:lang w:val="en-US"/>
-        </w:rPr>
-        <w:t xml:space="preserve">Microsoft Certified: Azure </w:t>
-      </w:r>
-      <w:proofErr w:type="spellStart"/>
-      <w:r>
-        <w:rPr>
-          <w:color w:val="202428"/>
-          <w:w w:val="115"/>
-          <w:lang w:val="en-US"/>
-        </w:rPr>
-        <w:t>Delevolpr</w:t>
-      </w:r>
-      <w:proofErr w:type="spellEnd"/>
-      <w:r>
-        <w:rPr>
-          <w:color w:val="202428"/>
-          <w:w w:val="115"/>
-          <w:lang w:val="en-US"/>
-        </w:rPr>
-        <w:t xml:space="preserve"> Associate</w:t>
+          <w:lang w:val="pt-BR"/>
+        </w:rPr>
+      </w:pPr>
+      <w:r>
+        <w:rPr>
+          <w:color w:val="202428"/>
+          <w:w w:val="115"/>
+          <w:lang w:val="pt-BR"/>
+        </w:rPr>
+        <w:t>Microsoft Certified: Azure Delevolpr Associate</w:t>
       </w:r>
     </w:p>
     <w:p>
@@ -5193,7 +5166,7 @@
         <w:spacing w:before="7"/>
         <w:rPr>
           <w:sz w:val="36"/>
-          <w:lang w:val="en-US"/>
+          <w:lang w:val="pt-BR"/>
         </w:rPr>
       </w:pPr>
     </w:p>
@@ -5212,7 +5185,7 @@
           <w:color w:val="202428"/>
           <w:spacing w:val="-1"/>
           <w:w w:val="109"/>
-          <w:lang w:val="en-US"/>
+          <w:lang w:val="pt-BR"/>
         </w:rPr>
         <w:t xml:space="preserve"> </w:t>
       </w:r>
@@ -5926,7 +5899,6 @@
           <w:lang w:val="en-US"/>
         </w:rPr>
       </w:pPr>
-      <w:proofErr w:type="gramStart"/>
       <w:r>
         <w:rPr>
           <w:color w:val="202428"/>
@@ -5935,7 +5907,6 @@
         </w:rPr>
         <w:t>120</w:t>
       </w:r>
-      <w:proofErr w:type="gramEnd"/>
       <w:r>
         <w:rPr>
           <w:color w:val="202428"/>
@@ -5969,7 +5940,6 @@
         </w:rPr>
         <w:br w:type="column"/>
       </w:r>
-      <w:proofErr w:type="gramStart"/>
       <w:r>
         <w:rPr>
           <w:color w:val="202428"/>
@@ -5978,7 +5948,6 @@
         </w:rPr>
         <w:t>160</w:t>
       </w:r>
-      <w:proofErr w:type="gramEnd"/>
       <w:r>
         <w:rPr>
           <w:color w:val="202428"/>
@@ -6012,7 +5981,6 @@
         </w:rPr>
         <w:br w:type="column"/>
       </w:r>
-      <w:proofErr w:type="gramStart"/>
       <w:r>
         <w:rPr>
           <w:color w:val="202428"/>
@@ -6022,7 +5990,6 @@
         </w:rPr>
         <w:t>20</w:t>
       </w:r>
-      <w:proofErr w:type="gramEnd"/>
       <w:r>
         <w:rPr>
           <w:color w:val="202428"/>
@@ -6057,7 +6024,6 @@
         </w:rPr>
         <w:br w:type="column"/>
       </w:r>
-      <w:proofErr w:type="gramStart"/>
       <w:r>
         <w:rPr>
           <w:color w:val="202428"/>
@@ -6067,7 +6033,6 @@
         </w:rPr>
         <w:t>35</w:t>
       </w:r>
-      <w:proofErr w:type="gramEnd"/>
       <w:r>
         <w:rPr>
           <w:color w:val="202428"/>
@@ -6102,7 +6067,6 @@
         </w:rPr>
         <w:br w:type="column"/>
       </w:r>
-      <w:proofErr w:type="gramStart"/>
       <w:r>
         <w:rPr>
           <w:color w:val="202428"/>
@@ -6112,7 +6076,6 @@
         </w:rPr>
         <w:t>58</w:t>
       </w:r>
-      <w:proofErr w:type="gramEnd"/>
       <w:r>
         <w:rPr>
           <w:color w:val="202428"/>
@@ -6147,7 +6110,6 @@
         </w:rPr>
         <w:br w:type="column"/>
       </w:r>
-      <w:proofErr w:type="gramStart"/>
       <w:r>
         <w:rPr>
           <w:color w:val="202428"/>
@@ -6157,7 +6119,6 @@
         </w:rPr>
         <w:t>31</w:t>
       </w:r>
-      <w:proofErr w:type="gramEnd"/>
       <w:r>
         <w:rPr>
           <w:color w:val="202428"/>
@@ -6192,7 +6153,6 @@
         </w:rPr>
         <w:br w:type="column"/>
       </w:r>
-      <w:proofErr w:type="gramStart"/>
       <w:r>
         <w:rPr>
           <w:color w:val="202428"/>
@@ -6202,7 +6162,6 @@
         </w:rPr>
         <w:t>200</w:t>
       </w:r>
-      <w:proofErr w:type="gramEnd"/>
       <w:r>
         <w:rPr>
           <w:color w:val="202428"/>
@@ -6312,7 +6271,7 @@
         </w:rPr>
       </w:pPr>
       <w:r>
-        <w:pict>
+        <w:pict w14:anchorId="5836CECF">
           <v:shape id="_x0000_s1037" type="#_x0000_t202" style="position:absolute;margin-left:46.85pt;margin-top:7.95pt;width:547.65pt;height:47.25pt;z-index:15730688;mso-position-horizontal-relative:page" filled="f" stroked="f">
             <v:textbox style="mso-next-textbox:#_x0000_s1037" inset="0,0,0,0">
               <w:txbxContent>
@@ -6661,14 +6620,14 @@
         <w:pStyle w:val="Corpodetexto"/>
         <w:ind w:left="79"/>
         <w:rPr>
-          <w:lang w:val="en-US"/>
-        </w:rPr>
-      </w:pPr>
-      <w:r>
-        <w:rPr>
-          <w:color w:val="202428"/>
-          <w:w w:val="115"/>
-          <w:lang w:val="en-US"/>
+          <w:lang w:val="pt-BR"/>
+        </w:rPr>
+      </w:pPr>
+      <w:r>
+        <w:rPr>
+          <w:color w:val="202428"/>
+          <w:w w:val="115"/>
+          <w:lang w:val="pt-BR"/>
         </w:rPr>
         <w:t>Lynda.com</w:t>
       </w:r>
@@ -6679,12 +6638,12 @@
         <w:spacing w:before="104"/>
         <w:ind w:left="162"/>
         <w:rPr>
-          <w:lang w:val="en-US"/>
-        </w:rPr>
-      </w:pPr>
-      <w:r>
-        <w:rPr>
-          <w:lang w:val="en-US"/>
+          <w:lang w:val="pt-BR"/>
+        </w:rPr>
+      </w:pPr>
+      <w:r>
+        <w:rPr>
+          <w:lang w:val="pt-BR"/>
         </w:rPr>
         <w:br w:type="column"/>
       </w:r>
@@ -6692,7 +6651,7 @@
         <w:rPr>
           <w:color w:val="202428"/>
           <w:w w:val="115"/>
-          <w:lang w:val="en-US"/>
+          <w:lang w:val="pt-BR"/>
         </w:rPr>
         <w:t>Fundação</w:t>
       </w:r>
@@ -6705,7 +6664,7 @@
       </w:pPr>
       <w:r>
         <w:rPr>
-          <w:lang w:val="en-US"/>
+          <w:lang w:val="pt-BR"/>
         </w:rPr>
         <w:br w:type="column"/>
       </w:r>
@@ -7753,7 +7712,7 @@
         </w:rPr>
       </w:pPr>
       <w:r>
-        <w:pict>
+        <w:pict w14:anchorId="49A8D136">
           <v:group id="_x0000_s1031" style="position:absolute;margin-left:8.5pt;margin-top:0;width:586.25pt;height:834.05pt;z-index:-15987712;mso-position-horizontal-relative:page;mso-position-vertical-relative:page" coordorigin="170" coordsize="11725,16681">
             <v:shape id="_x0000_s1035" style="position:absolute;left:170;width:11555;height:9786" coordorigin="170" coordsize="11555,9786" path="m11725,r-11,l11714,11r,817l11714,7076r-11533,l181,5658r11533,l11714,5647r-11533,l181,4978r11533,l11714,4967r-11533,l181,4298r11533,l11714,4275r-5942,l5772,3606r5942,l11714,3595r-5942,l5772,2960r5942,l11714,2948r-5942,l5760,2948r,12l5760,3595r,11l5760,4275r-5579,l181,3606r5579,l5760,3595r-5579,l181,2960r5579,l5760,2948r-5579,l181,2279r11533,l11714,2257r-1554,l10160,839r1554,l11714,828r-1554,l10160,11r1554,l11714,,10160,r-11,l10149,11r,817l10149,839r,1418l7643,2257r,-1418l10149,839r,-11l7643,828r,-817l10149,11r,-11l7643,r-12,l7631,11r,817l7631,839r,1418l181,2257r,-1418l7631,839r,-11l181,828r,-817l7631,11r,-11l181,,170,r,11l170,9786r11,l5953,9786r,-11l5953,7779r4389,l10342,7767r-4389,l5942,7767r,12l5942,9775r-1361,l4581,7779r1361,l5942,7767r-1361,l4570,7767r,12l4570,9775r-2189,l2381,7779r2189,l4570,7767r-2189,l2370,7767r,12l2370,9775r-2189,l181,7779r2189,l2370,7767r-2189,l181,7098r10161,l10342,7087r1372,l11725,7087r,-11l11725,11r,-11xe" fillcolor="#7f7f7f" stroked="f">
               <v:path arrowok="t"/>
@@ -7779,7 +7738,7 @@
         <w:ind w:left="791" w:right="792"/>
         <w:jc w:val="center"/>
         <w:rPr>
-          <w:color w:val="202428"/>
+          <w:color w:val="FF0000"/>
           <w:w w:val="125"/>
         </w:rPr>
         <w:sectPr>
@@ -7792,7 +7751,7 @@
       <w:r>
         <w:rPr>
           <w:b/>
-          <w:color w:val="202428"/>
+          <w:color w:val="FF0000"/>
           <w:w w:val="125"/>
         </w:rPr>
         <w:t>Pr</w:t>
@@ -7800,24 +7759,14 @@
       <w:r>
         <w:rPr>
           <w:b/>
-          <w:color w:val="202428"/>
+          <w:color w:val="FF0000"/>
           <w:w w:val="125"/>
         </w:rPr>
-        <w:t>ofessor de Educação Básica</w:t>
-      </w:r>
-      <w:r>
-        <w:rPr>
-          <w:b/>
-          <w:color w:val="202428"/>
-          <w:w w:val="125"/>
-        </w:rPr>
-        <w:t xml:space="preserve"> TI</w:t>
-      </w:r>
-      <w:bookmarkStart w:id="0" w:name="_GoBack"/>
-      <w:bookmarkEnd w:id="0"/>
-      <w:r>
-        <w:rPr>
-          <w:color w:val="202428"/>
+        <w:t>ofessor de Educação Básica TI</w:t>
+      </w:r>
+      <w:r>
+        <w:rPr>
+          <w:color w:val="FF0000"/>
           <w:w w:val="125"/>
         </w:rPr>
         <w:t xml:space="preserve"> – Proz Educação  - 2022 à atual</w:t>
@@ -7842,7 +7791,7 @@
 </file>
 
 <file path=word/styles.xml><?xml version="1.0" encoding="utf-8"?>
-<w:styles xmlns:mc="http://schemas.openxmlformats.org/markup-compatibility/2006" xmlns:r="http://schemas.openxmlformats.org/officeDocument/2006/relationships" xmlns:w="http://schemas.openxmlformats.org/wordprocessingml/2006/main" xmlns:w14="http://schemas.microsoft.com/office/word/2010/wordml" xmlns:w15="http://schemas.microsoft.com/office/word/2012/wordml" mc:Ignorable="w14 w15">
+<w:styles xmlns:mc="http://schemas.openxmlformats.org/markup-compatibility/2006" xmlns:r="http://schemas.openxmlformats.org/officeDocument/2006/relationships" xmlns:w="http://schemas.openxmlformats.org/wordprocessingml/2006/main" xmlns:w14="http://schemas.microsoft.com/office/word/2010/wordml" xmlns:w15="http://schemas.microsoft.com/office/word/2012/wordml" xmlns:w16cex="http://schemas.microsoft.com/office/word/2018/wordml/cex" xmlns:w16cid="http://schemas.microsoft.com/office/word/2016/wordml/cid" xmlns:w16="http://schemas.microsoft.com/office/word/2018/wordml" xmlns:w16sdtdh="http://schemas.microsoft.com/office/word/2020/wordml/sdtdatahash" xmlns:w16se="http://schemas.microsoft.com/office/word/2015/wordml/symex" mc:Ignorable="w14 w15 w16se w16cid w16 w16cex w16sdtdh">
   <w:docDefaults>
     <w:rPrDefault>
       <w:rPr>
@@ -7860,7 +7809,7 @@
       </w:pPr>
     </w:pPrDefault>
   </w:docDefaults>
-  <w:latentStyles w:defLockedState="0" w:defUIPriority="99" w:defSemiHidden="0" w:defUnhideWhenUsed="0" w:defQFormat="0" w:count="371">
+  <w:latentStyles w:defLockedState="0" w:defUIPriority="99" w:defSemiHidden="0" w:defUnhideWhenUsed="0" w:defQFormat="0" w:count="376">
     <w:lsdException w:name="Normal" w:uiPriority="0" w:qFormat="1"/>
     <w:lsdException w:name="heading 1" w:uiPriority="9" w:qFormat="1"/>
     <w:lsdException w:name="heading 2" w:semiHidden="1" w:uiPriority="9" w:unhideWhenUsed="1" w:qFormat="1"/>
@@ -8232,6 +8181,11 @@
     <w:lsdException w:name="List Table 5 Dark Accent 6" w:uiPriority="50"/>
     <w:lsdException w:name="List Table 6 Colorful Accent 6" w:uiPriority="51"/>
     <w:lsdException w:name="List Table 7 Colorful Accent 6" w:uiPriority="52"/>
+    <w:lsdException w:name="Mention" w:semiHidden="1" w:unhideWhenUsed="1"/>
+    <w:lsdException w:name="Smart Hyperlink" w:semiHidden="1" w:unhideWhenUsed="1"/>
+    <w:lsdException w:name="Hashtag" w:semiHidden="1" w:unhideWhenUsed="1"/>
+    <w:lsdException w:name="Unresolved Mention" w:semiHidden="1" w:unhideWhenUsed="1"/>
+    <w:lsdException w:name="Smart Link" w:semiHidden="1" w:unhideWhenUsed="1"/>
   </w:latentStyles>
   <w:style w:type="paragraph" w:default="1" w:styleId="Normal">
     <w:name w:val="Normal"/>

</xml_diff>